<commit_message>
Terminato inserimento contenuti del basso
Inserimento quiz basso.
Inserimento contenuti del basso (Terminata).
Correzione errore di stile.

Co-Authored-By: Andrea Esposito <andrea.esposito099@gmail.com>
</commit_message>
<xml_diff>
--- a/docs/Contenuti/2. Strumenti/Quiz (da finire).docx
+++ b/docs/Contenuti/2. Strumenti/Quiz (da finire).docx
@@ -3359,8 +3359,37 @@
         </w:rPr>
         <w:t>Consiste nel martellare le corde sulla tastiera con una mano qualsiasi</w:t>
       </w:r>
+    </w:p>
+    <w:p>
+      <w:pPr>
+        <w:pStyle w:val="Paragrafoelenco"/>
+        <w:numPr>
+          <w:ilvl w:val="0"/>
+          <w:numId w:val="14"/>
+        </w:numPr>
+        <w:rPr>
+          <w:sz w:val="24"/>
+          <w:szCs w:val="24"/>
+        </w:rPr>
+      </w:pPr>
+      <w:r>
+        <w:rPr>
+          <w:sz w:val="24"/>
+          <w:szCs w:val="24"/>
+        </w:rPr>
+        <w:t xml:space="preserve"> Composizione accordo random</w:t>
+      </w:r>
       <w:bookmarkStart w:id="0" w:name="_GoBack"/>
       <w:bookmarkEnd w:id="0"/>
+    </w:p>
+    <w:p>
+      <w:pPr>
+        <w:rPr>
+          <w:b/>
+          <w:sz w:val="30"/>
+          <w:szCs w:val="30"/>
+        </w:rPr>
+      </w:pPr>
     </w:p>
     <w:p>
       <w:pPr>

</xml_diff>